<commit_message>
backend requests & api resources
</commit_message>
<xml_diff>
--- a/documents/Resources.docx
+++ b/documents/Resources.docx
@@ -263,8 +263,6 @@
         </w:rPr>
         <w:br/>
       </w:r>
-      <w:bookmarkStart w:id="0" w:name="_GoBack"/>
-      <w:bookmarkEnd w:id="0"/>
       <w:r>
         <w:rPr>
           <w:rFonts w:cs="Arial"/>
@@ -908,6 +906,45 @@
       </w:r>
     </w:p>
     <w:p/>
+    <w:p>
+      <w:r>
+        <w:t>APIs:</w:t>
+      </w:r>
+    </w:p>
+    <w:p>
+      <w:hyperlink r:id="rId6" w:history="1">
+        <w:r>
+          <w:rPr>
+            <w:rStyle w:val="Hyperlink"/>
+          </w:rPr>
+          <w:t>https://sunlightlabs.github.io/congress/</w:t>
+        </w:r>
+      </w:hyperlink>
+    </w:p>
+    <w:p>
+      <w:hyperlink r:id="rId7" w:history="1">
+        <w:r>
+          <w:rPr>
+            <w:rStyle w:val="Hyperlink"/>
+          </w:rPr>
+          <w:t>http://open.blogs.nytimes.com/2010/02/23/introducing-version-3-of-the-congress-api/?_php=true&amp;_type=blogs&amp;_r=0</w:t>
+        </w:r>
+      </w:hyperlink>
+    </w:p>
+    <w:p>
+      <w:hyperlink r:id="rId8" w:history="1">
+        <w:r>
+          <w:rPr>
+            <w:rStyle w:val="Hyperlink"/>
+          </w:rPr>
+          <w:t>https://www.govtrack.us/developers/api</w:t>
+        </w:r>
+      </w:hyperlink>
+    </w:p>
+    <w:p>
+      <w:bookmarkStart w:id="0" w:name="_GoBack"/>
+      <w:bookmarkEnd w:id="0"/>
+    </w:p>
     <w:sectPr>
       <w:pgSz w:w="12240" w:h="15840"/>
       <w:pgMar w:top="1440" w:right="1440" w:bottom="1440" w:left="1440" w:header="720" w:footer="720" w:gutter="0"/>

</xml_diff>

<commit_message>
Homepage Design + API info
</commit_message>
<xml_diff>
--- a/documents/Resources.docx
+++ b/documents/Resources.docx
@@ -494,14 +494,16 @@
         <w:spacing w:after="0" w:line="240" w:lineRule="auto"/>
         <w:rPr>
           <w:rFonts w:eastAsia="Times New Roman" w:cs="Arial"/>
-          <w:color w:val="222222"/>
-          <w:sz w:val="20"/>
-          <w:szCs w:val="20"/>
-        </w:rPr>
-      </w:pPr>
-      <w:r>
-        <w:rPr>
-          <w:rFonts w:eastAsia="Times New Roman" w:cs="Arial"/>
+          <w:i/>
+          <w:color w:val="222222"/>
+          <w:sz w:val="20"/>
+          <w:szCs w:val="20"/>
+        </w:rPr>
+      </w:pPr>
+      <w:r>
+        <w:rPr>
+          <w:rFonts w:eastAsia="Times New Roman" w:cs="Arial"/>
+          <w:i/>
           <w:color w:val="222222"/>
           <w:sz w:val="20"/>
           <w:szCs w:val="20"/>
@@ -512,6 +514,7 @@
       <w:r>
         <w:rPr>
           <w:rFonts w:eastAsia="Times New Roman" w:cs="Arial"/>
+          <w:i/>
           <w:color w:val="222222"/>
           <w:sz w:val="20"/>
           <w:szCs w:val="20"/>
@@ -526,14 +529,16 @@
         <w:spacing w:after="0" w:line="240" w:lineRule="auto"/>
         <w:rPr>
           <w:rFonts w:eastAsia="Times New Roman" w:cs="Arial"/>
-          <w:color w:val="222222"/>
-          <w:sz w:val="20"/>
-          <w:szCs w:val="20"/>
-        </w:rPr>
-      </w:pPr>
-      <w:r>
-        <w:rPr>
-          <w:rFonts w:eastAsia="Times New Roman" w:cs="Arial"/>
+          <w:i/>
+          <w:color w:val="222222"/>
+          <w:sz w:val="20"/>
+          <w:szCs w:val="20"/>
+        </w:rPr>
+      </w:pPr>
+      <w:r>
+        <w:rPr>
+          <w:rFonts w:eastAsia="Times New Roman" w:cs="Arial"/>
+          <w:i/>
           <w:color w:val="222222"/>
           <w:sz w:val="20"/>
           <w:szCs w:val="20"/>
@@ -544,6 +549,7 @@
       <w:r>
         <w:rPr>
           <w:rFonts w:eastAsia="Times New Roman" w:cs="Arial"/>
+          <w:i/>
           <w:color w:val="222222"/>
           <w:sz w:val="20"/>
           <w:szCs w:val="20"/>
@@ -558,14 +564,16 @@
         <w:spacing w:after="0" w:line="240" w:lineRule="auto"/>
         <w:rPr>
           <w:rFonts w:eastAsia="Times New Roman" w:cs="Arial"/>
-          <w:color w:val="222222"/>
-          <w:sz w:val="20"/>
-          <w:szCs w:val="20"/>
-        </w:rPr>
-      </w:pPr>
-      <w:r>
-        <w:rPr>
-          <w:rFonts w:eastAsia="Times New Roman" w:cs="Arial"/>
+          <w:i/>
+          <w:color w:val="222222"/>
+          <w:sz w:val="20"/>
+          <w:szCs w:val="20"/>
+        </w:rPr>
+      </w:pPr>
+      <w:r>
+        <w:rPr>
+          <w:rFonts w:eastAsia="Times New Roman" w:cs="Arial"/>
+          <w:i/>
           <w:color w:val="222222"/>
           <w:sz w:val="20"/>
           <w:szCs w:val="20"/>
@@ -579,26 +587,29 @@
         <w:spacing w:after="0" w:line="240" w:lineRule="auto"/>
         <w:rPr>
           <w:rFonts w:eastAsia="Times New Roman" w:cs="Arial"/>
-          <w:color w:val="222222"/>
-          <w:sz w:val="20"/>
-          <w:szCs w:val="20"/>
-        </w:rPr>
-      </w:pPr>
-    </w:p>
-    <w:p>
-      <w:pPr>
-        <w:shd w:val="clear" w:color="auto" w:fill="FFFFFF"/>
-        <w:spacing w:after="0" w:line="240" w:lineRule="auto"/>
-        <w:rPr>
-          <w:rFonts w:eastAsia="Times New Roman" w:cs="Arial"/>
-          <w:color w:val="222222"/>
-          <w:sz w:val="20"/>
-          <w:szCs w:val="20"/>
-        </w:rPr>
-      </w:pPr>
-      <w:r>
-        <w:rPr>
-          <w:rFonts w:eastAsia="Times New Roman" w:cs="Arial"/>
+          <w:i/>
+          <w:color w:val="222222"/>
+          <w:sz w:val="20"/>
+          <w:szCs w:val="20"/>
+        </w:rPr>
+      </w:pPr>
+    </w:p>
+    <w:p>
+      <w:pPr>
+        <w:shd w:val="clear" w:color="auto" w:fill="FFFFFF"/>
+        <w:spacing w:after="0" w:line="240" w:lineRule="auto"/>
+        <w:rPr>
+          <w:rFonts w:eastAsia="Times New Roman" w:cs="Arial"/>
+          <w:i/>
+          <w:color w:val="222222"/>
+          <w:sz w:val="20"/>
+          <w:szCs w:val="20"/>
+        </w:rPr>
+      </w:pPr>
+      <w:r>
+        <w:rPr>
+          <w:rFonts w:eastAsia="Times New Roman" w:cs="Arial"/>
+          <w:i/>
           <w:color w:val="222222"/>
           <w:sz w:val="20"/>
           <w:szCs w:val="20"/>
@@ -609,6 +620,7 @@
       <w:r>
         <w:rPr>
           <w:rFonts w:eastAsia="Times New Roman" w:cs="Arial"/>
+          <w:i/>
           <w:color w:val="222222"/>
           <w:sz w:val="20"/>
           <w:szCs w:val="20"/>
@@ -619,6 +631,7 @@
       <w:r>
         <w:rPr>
           <w:rFonts w:eastAsia="Times New Roman" w:cs="Arial"/>
+          <w:i/>
           <w:color w:val="222222"/>
           <w:sz w:val="20"/>
           <w:szCs w:val="20"/>
@@ -628,6 +641,7 @@
       <w:r>
         <w:rPr>
           <w:rFonts w:eastAsia="Times New Roman" w:cs="Arial"/>
+          <w:i/>
           <w:color w:val="222222"/>
           <w:sz w:val="20"/>
           <w:szCs w:val="20"/>
@@ -642,14 +656,16 @@
         <w:spacing w:after="0" w:line="240" w:lineRule="auto"/>
         <w:rPr>
           <w:rFonts w:eastAsia="Times New Roman" w:cs="Arial"/>
-          <w:color w:val="222222"/>
-          <w:sz w:val="20"/>
-          <w:szCs w:val="20"/>
-        </w:rPr>
-      </w:pPr>
-      <w:r>
-        <w:rPr>
-          <w:rFonts w:eastAsia="Times New Roman" w:cs="Arial"/>
+          <w:i/>
+          <w:color w:val="222222"/>
+          <w:sz w:val="20"/>
+          <w:szCs w:val="20"/>
+        </w:rPr>
+      </w:pPr>
+      <w:r>
+        <w:rPr>
+          <w:rFonts w:eastAsia="Times New Roman" w:cs="Arial"/>
+          <w:i/>
           <w:color w:val="222222"/>
           <w:sz w:val="20"/>
           <w:szCs w:val="20"/>
@@ -660,6 +676,7 @@
       <w:r>
         <w:rPr>
           <w:rFonts w:eastAsia="Times New Roman" w:cs="Arial"/>
+          <w:i/>
           <w:color w:val="222222"/>
           <w:sz w:val="20"/>
           <w:szCs w:val="20"/>
@@ -674,14 +691,16 @@
         <w:spacing w:after="0" w:line="240" w:lineRule="auto"/>
         <w:rPr>
           <w:rFonts w:eastAsia="Times New Roman" w:cs="Arial"/>
-          <w:color w:val="222222"/>
-          <w:sz w:val="20"/>
-          <w:szCs w:val="20"/>
-        </w:rPr>
-      </w:pPr>
-      <w:r>
-        <w:rPr>
-          <w:rFonts w:eastAsia="Times New Roman" w:cs="Arial"/>
+          <w:i/>
+          <w:color w:val="222222"/>
+          <w:sz w:val="20"/>
+          <w:szCs w:val="20"/>
+        </w:rPr>
+      </w:pPr>
+      <w:r>
+        <w:rPr>
+          <w:rFonts w:eastAsia="Times New Roman" w:cs="Arial"/>
+          <w:i/>
           <w:color w:val="222222"/>
           <w:sz w:val="20"/>
           <w:szCs w:val="20"/>
@@ -692,6 +711,7 @@
       <w:r>
         <w:rPr>
           <w:rFonts w:eastAsia="Times New Roman" w:cs="Arial"/>
+          <w:i/>
           <w:color w:val="222222"/>
           <w:sz w:val="20"/>
           <w:szCs w:val="20"/>
@@ -742,6 +762,8 @@
         </w:rPr>
         <w:t>thefourthbranch</w:t>
       </w:r>
+      <w:bookmarkStart w:id="0" w:name="_GoBack"/>
+      <w:bookmarkEnd w:id="0"/>
       <w:proofErr w:type="spellEnd"/>
     </w:p>
     <w:p>
@@ -941,10 +963,7 @@
         </w:r>
       </w:hyperlink>
     </w:p>
-    <w:p>
-      <w:bookmarkStart w:id="0" w:name="_GoBack"/>
-      <w:bookmarkEnd w:id="0"/>
-    </w:p>
+    <w:p/>
     <w:sectPr>
       <w:pgSz w:w="12240" w:h="15840"/>
       <w:pgMar w:top="1440" w:right="1440" w:bottom="1440" w:left="1440" w:header="720" w:footer="720" w:gutter="0"/>

</xml_diff>